<commit_message>
TEMPLATE DEI DOCUMENT TEST
</commit_message>
<xml_diff>
--- a/Internal work product/Test Execution Report.docx
+++ b/Internal work product/Test Execution Report.docx
@@ -825,7 +825,21 @@
               <w:rPr>
                 <w:sz w:val="20"/>
               </w:rPr>
-              <w:t>0512104584</w:t>
+              <w:t>05121045</w:t>
+            </w:r>
+            <w:r>
+              <w:rPr>
+                <w:sz w:val="20"/>
+              </w:rPr>
+              <w:t>2</w:t>
+            </w:r>
+            <w:bookmarkStart w:id="0" w:name="_GoBack"/>
+            <w:bookmarkEnd w:id="0"/>
+            <w:r>
+              <w:rPr>
+                <w:sz w:val="20"/>
+              </w:rPr>
+              <w:t>4</w:t>
             </w:r>
           </w:p>
         </w:tc>
@@ -1957,13 +1971,7 @@
               <w:rPr>
                 <w:lang w:val="en-US"/>
               </w:rPr>
-              <w:t>LUS &amp; FUS &amp; LPS &amp; FPS</w:t>
-            </w:r>
-            <w:r>
-              <w:rPr>
-                <w:lang w:val="en-US"/>
-              </w:rPr>
-              <w:t xml:space="preserve"> &amp; L</w:t>
+              <w:t>LUS &amp; FUS &amp; LPS &amp; FPS &amp; L</w:t>
             </w:r>
             <w:r>
               <w:rPr>
@@ -7730,8 +7738,6 @@
             <w:r>
               <w:t>FSC</w:t>
             </w:r>
-            <w:bookmarkStart w:id="0" w:name="_GoBack"/>
-            <w:bookmarkEnd w:id="0"/>
           </w:p>
         </w:tc>
       </w:tr>
@@ -8762,7 +8768,7 @@
 </file>
 
 <file path=customXml/itemProps1.xml><?xml version="1.0" encoding="utf-8"?>
-<ds:datastoreItem xmlns:ds="http://schemas.openxmlformats.org/officeDocument/2006/customXml" ds:itemID="{06026ED0-36FE-4971-940D-743B3143798C}">
+<ds:datastoreItem xmlns:ds="http://schemas.openxmlformats.org/officeDocument/2006/customXml" ds:itemID="{F5AA6866-C6FB-458D-89E4-2BEEDA4EFBAF}">
   <ds:schemaRefs>
     <ds:schemaRef ds:uri="http://schemas.openxmlformats.org/officeDocument/2006/bibliography"/>
   </ds:schemaRefs>

</xml_diff>